<commit_message>
A data estava como 2021 em todas as atas, fiz essa correcao. Adicionei a ata do dia 02.
</commit_message>
<xml_diff>
--- a/Atas/Ata 22-05.docx
+++ b/Atas/Ata 22-05.docx
@@ -21,16 +21,7 @@
           <w:szCs w:val="28"/>
           <w:lang w:val="pt-BR"/>
         </w:rPr>
-        <w:t>ATA</w:t>
-      </w:r>
-      <w:r>
-        <w:rPr>
-          <w:b/>
-          <w:sz w:val="28"/>
-          <w:szCs w:val="28"/>
-          <w:lang w:val="pt-BR"/>
-        </w:rPr>
-        <w:t xml:space="preserve"> DE REUNIÃO</w:t>
+        <w:t>ATA DE REUNIÃO</w:t>
       </w:r>
     </w:p>
     <w:p>
@@ -96,13 +87,7 @@
               <w:rPr>
                 <w:lang w:val="pt-BR"/>
               </w:rPr>
-              <w:t xml:space="preserve"> </w:t>
-            </w:r>
-            <w:r>
-              <w:rPr>
-                <w:lang w:val="pt-BR"/>
-              </w:rPr>
-              <w:t>22/05/2022</w:t>
+              <w:t xml:space="preserve"> 22/05/2022</w:t>
             </w:r>
           </w:p>
         </w:tc>
@@ -140,13 +125,7 @@
               <w:rPr>
                 <w:lang w:val="pt-BR"/>
               </w:rPr>
-              <w:t xml:space="preserve"> </w:t>
-            </w:r>
-            <w:r>
-              <w:rPr>
-                <w:lang w:val="pt-BR"/>
-              </w:rPr>
-              <w:t>20:00</w:t>
+              <w:t xml:space="preserve"> 20:00</w:t>
             </w:r>
           </w:p>
         </w:tc>
@@ -184,13 +163,7 @@
               <w:rPr>
                 <w:lang w:val="pt-BR"/>
               </w:rPr>
-              <w:t xml:space="preserve"> </w:t>
-            </w:r>
-            <w:r>
-              <w:rPr>
-                <w:lang w:val="pt-BR"/>
-              </w:rPr>
-              <w:t>21:00</w:t>
+              <w:t xml:space="preserve"> 21:00</w:t>
             </w:r>
           </w:p>
         </w:tc>
@@ -228,13 +201,7 @@
               <w:rPr>
                 <w:lang w:val="pt-BR"/>
               </w:rPr>
-              <w:t xml:space="preserve"> </w:t>
-            </w:r>
-            <w:r>
-              <w:rPr>
-                <w:lang w:val="pt-BR"/>
-              </w:rPr>
-              <w:t>Debater sobre o tema do projeto novo e marcar os dias de reunião.</w:t>
+              <w:t xml:space="preserve"> Debater sobre o tema do projeto novo e marcar os dias de reunião.</w:t>
             </w:r>
           </w:p>
         </w:tc>
@@ -437,14 +404,7 @@
                 <w:b/>
                 <w:lang w:val="pt-BR"/>
               </w:rPr>
-              <w:t xml:space="preserve">Pautas: </w:t>
-            </w:r>
-            <w:r>
-              <w:rPr>
-                <w:b/>
-                <w:lang w:val="pt-BR"/>
-              </w:rPr>
-              <w:t>Primeira Entrega</w:t>
+              <w:t>Pautas: Primeira Entrega</w:t>
             </w:r>
           </w:p>
         </w:tc>
@@ -475,14 +435,14 @@
                 <w:b/>
                 <w:lang w:val="pt-BR"/>
               </w:rPr>
-              <w:t xml:space="preserve">Prazo: </w:t>
+              <w:t>Prazo: 28/05/202</w:t>
             </w:r>
             <w:r>
               <w:rPr>
                 <w:b/>
                 <w:lang w:val="pt-BR"/>
               </w:rPr>
-              <w:t>28/05/2021</w:t>
+              <w:t>2</w:t>
             </w:r>
           </w:p>
         </w:tc>
@@ -513,14 +473,7 @@
                 <w:b/>
                 <w:lang w:val="pt-BR"/>
               </w:rPr>
-              <w:t>Responsável:</w:t>
-            </w:r>
-            <w:r>
-              <w:rPr>
-                <w:b/>
-                <w:lang w:val="pt-BR"/>
-              </w:rPr>
-              <w:t xml:space="preserve"> Todos</w:t>
+              <w:t>Responsável: Todos</w:t>
             </w:r>
           </w:p>
         </w:tc>
@@ -758,14 +711,7 @@
                 <w:b/>
                 <w:lang w:val="pt-BR"/>
               </w:rPr>
-              <w:t>Presentes</w:t>
-            </w:r>
-            <w:r>
-              <w:rPr>
-                <w:b/>
-                <w:lang w:val="pt-BR"/>
-              </w:rPr>
-              <w:t xml:space="preserve">: </w:t>
+              <w:t xml:space="preserve">Presentes: </w:t>
             </w:r>
           </w:p>
         </w:tc>
@@ -920,9 +866,7 @@
         </w:rPr>
       </w:pPr>
       <w:r>
-        <w:rPr>
-          <w:lang w:val="pt-BR"/>
-        </w:rPr>
+        <w:rPr/>
       </w:r>
     </w:p>
     <w:sectPr>
@@ -944,7 +888,6 @@
     <w:rPrDefault>
       <w:rPr>
         <w:rFonts w:ascii="Arial" w:hAnsi="Arial" w:eastAsia="Arial" w:cs="Arial"/>
-        <w:sz w:val="22"/>
         <w:szCs w:val="22"/>
         <w:lang w:val="en" w:eastAsia="pt-BR" w:bidi="ar-SA"/>
       </w:rPr>
@@ -1338,6 +1281,7 @@
     <w:qFormat/>
     <w:pPr>
       <w:widowControl/>
+      <w:suppressAutoHyphens w:val="true"/>
       <w:bidi w:val="0"/>
       <w:spacing w:lineRule="auto" w:line="276" w:before="0" w:after="0"/>
       <w:jc w:val="left"/>

</xml_diff>